<commit_message>
Added input validation section
</commit_message>
<xml_diff>
--- a/Pizza Order User Manual.docx
+++ b/Pizza Order User Manual.docx
@@ -651,6 +651,345 @@
     </w:p>
     <w:p>
       <w:pPr>
+        <w:pStyle w:val="644"/>
+        <w:rPr>
+          <w:highlight w:val="none"/>
+        </w:rPr>
+      </w:pPr>
+      <w:r>
+        <w:rPr>
+          <w:highlight w:val="none"/>
+        </w:rPr>
+        <w:t xml:space="preserve">Test Data:</w:t>
+      </w:r>
+      <w:r>
+        <w:rPr>
+          <w:highlight w:val="none"/>
+        </w:rPr>
+      </w:r>
+    </w:p>
+    <w:p>
+      <w:pPr>
+        <w:rPr>
+          <w:highlight w:val="none"/>
+        </w:rPr>
+      </w:pPr>
+      <w:r>
+        <w:rPr>
+          <w:b/>
+          <w:bCs/>
+          <w:highlight w:val="none"/>
+        </w:rPr>
+        <w:t xml:space="preserve">Cheese Pizza</w:t>
+      </w:r>
+      <w:r>
+        <w:rPr>
+          <w:highlight w:val="none"/>
+        </w:rPr>
+        <w:t xml:space="preserve"> – Automatically Populates Choices for Cheese Pizza</w:t>
+      </w:r>
+      <w:r>
+        <w:rPr>
+          <w:highlight w:val="none"/>
+        </w:rPr>
+      </w:r>
+    </w:p>
+    <w:p>
+      <w:pPr>
+        <w:rPr>
+          <w:highlight w:val="none"/>
+        </w:rPr>
+      </w:pPr>
+      <w:r>
+        <w:rPr>
+          <w:b/>
+          <w:bCs/>
+          <w:highlight w:val="none"/>
+        </w:rPr>
+        <w:t xml:space="preserve">Pepperoni Pizza</w:t>
+      </w:r>
+      <w:r>
+        <w:rPr>
+          <w:highlight w:val="none"/>
+        </w:rPr>
+        <w:t xml:space="preserve"> – Automatically Populates Choices for Pepperoni Pizza</w:t>
+      </w:r>
+      <w:r>
+        <w:rPr>
+          <w:highlight w:val="none"/>
+        </w:rPr>
+      </w:r>
+      <w:r/>
+    </w:p>
+    <w:p>
+      <w:pPr>
+        <w:rPr>
+          <w:highlight w:val="none"/>
+        </w:rPr>
+      </w:pPr>
+      <w:r>
+        <w:rPr>
+          <w:highlight w:val="none"/>
+        </w:rPr>
+        <w:t xml:space="preserve">Results:</w:t>
+      </w:r>
+      <w:r>
+        <w:rPr>
+          <w:highlight w:val="none"/>
+        </w:rPr>
+      </w:r>
+    </w:p>
+    <w:p>
+      <w:r>
+        <w:rPr>
+          <w:highlight w:val="none"/>
+        </w:rPr>
+        <w:t xml:space="preserve">Item: Cheese Pizza</w:t>
+      </w:r>
+      <w:r/>
+    </w:p>
+    <w:p>
+      <w:r>
+        <w:rPr>
+          <w:highlight w:val="none"/>
+        </w:rPr>
+        <w:t xml:space="preserve">Crust Choice: Hand Tossed - $1</w:t>
+      </w:r>
+      <w:r/>
+    </w:p>
+    <w:p>
+      <w:r>
+        <w:rPr>
+          <w:highlight w:val="none"/>
+        </w:rPr>
+        <w:t xml:space="preserve">Sauce Choice: Tasty Classic - $0.5</w:t>
+      </w:r>
+      <w:r/>
+    </w:p>
+    <w:p>
+      <w:r>
+        <w:rPr>
+          <w:highlight w:val="none"/>
+        </w:rPr>
+        <w:t xml:space="preserve">Cheese Choice: Extra Cheese - $1.5</w:t>
+      </w:r>
+      <w:r/>
+    </w:p>
+    <w:p>
+      <w:r>
+        <w:rPr>
+          <w:highlight w:val="none"/>
+        </w:rPr>
+        <w:t xml:space="preserve">Size Choice: Medium Pizza 12 Inch - $4</w:t>
+      </w:r>
+      <w:r/>
+    </w:p>
+    <w:p>
+      <w:r>
+        <w:rPr>
+          <w:highlight w:val="none"/>
+        </w:rPr>
+        <w:t xml:space="preserve">Topping 1 Choice: None - $0</w:t>
+      </w:r>
+      <w:r/>
+    </w:p>
+    <w:p>
+      <w:r>
+        <w:rPr>
+          <w:highlight w:val="none"/>
+        </w:rPr>
+        <w:t xml:space="preserve">Topping 2 Choice: None - $0</w:t>
+      </w:r>
+      <w:r/>
+      <w:r>
+        <w:rPr>
+          <w:highlight w:val="none"/>
+        </w:rPr>
+      </w:r>
+      <w:r/>
+      <w:r>
+        <w:rPr>
+          <w:highlight w:val="none"/>
+        </w:rPr>
+      </w:r>
+    </w:p>
+    <w:p>
+      <w:r>
+        <w:rPr>
+          <w:highlight w:val="none"/>
+        </w:rPr>
+        <w:t xml:space="preserve">Total : $7.0</w:t>
+      </w:r>
+      <w:r/>
+    </w:p>
+    <w:p>
+      <w:r>
+        <w:rPr>
+          <w:highlight w:val="none"/>
+        </w:rPr>
+      </w:r>
+      <w:r/>
+    </w:p>
+    <w:p>
+      <w:r>
+        <w:rPr>
+          <w:highlight w:val="none"/>
+        </w:rPr>
+        <w:t xml:space="preserve">Item: Pepperoni Pizza</w:t>
+      </w:r>
+      <w:r/>
+    </w:p>
+    <w:p>
+      <w:r>
+        <w:rPr>
+          <w:highlight w:val="none"/>
+        </w:rPr>
+        <w:t xml:space="preserve">Crust Choice: Hand Tossed - $1</w:t>
+      </w:r>
+      <w:r/>
+    </w:p>
+    <w:p>
+      <w:r>
+        <w:rPr>
+          <w:highlight w:val="none"/>
+        </w:rPr>
+        <w:t xml:space="preserve">Sauce Choice: Bold Marinara Sauce - $0.5</w:t>
+      </w:r>
+      <w:r/>
+    </w:p>
+    <w:p>
+      <w:r>
+        <w:rPr>
+          <w:highlight w:val="none"/>
+        </w:rPr>
+        <w:t xml:space="preserve">Cheese Choice: Normal Cheese - $1</w:t>
+      </w:r>
+      <w:r/>
+    </w:p>
+    <w:p>
+      <w:r>
+        <w:rPr>
+          <w:highlight w:val="none"/>
+        </w:rPr>
+        <w:t xml:space="preserve">Size Choice: Medium Pizza 12 Inch - $4</w:t>
+      </w:r>
+      <w:r/>
+    </w:p>
+    <w:p>
+      <w:r>
+        <w:rPr>
+          <w:highlight w:val="none"/>
+        </w:rPr>
+        <w:t xml:space="preserve">Topping 1 Choice: Pepperoni - $1</w:t>
+      </w:r>
+      <w:r/>
+    </w:p>
+    <w:p>
+      <w:r>
+        <w:rPr>
+          <w:highlight w:val="none"/>
+        </w:rPr>
+        <w:t xml:space="preserve">Topping 2 Choice: None - $0</w:t>
+      </w:r>
+      <w:r/>
+      <w:r>
+        <w:rPr>
+          <w:highlight w:val="none"/>
+        </w:rPr>
+      </w:r>
+      <w:r/>
+      <w:r>
+        <w:rPr>
+          <w:highlight w:val="none"/>
+        </w:rPr>
+      </w:r>
+    </w:p>
+    <w:p>
+      <w:pPr>
+        <w:rPr>
+          <w:highlight w:val="none"/>
+        </w:rPr>
+      </w:pPr>
+      <w:r>
+        <w:rPr>
+          <w:highlight w:val="none"/>
+        </w:rPr>
+        <w:t xml:space="preserve">Total : $7.5</w:t>
+      </w:r>
+      <w:r/>
+      <w:r>
+        <w:rPr>
+          <w:highlight w:val="none"/>
+        </w:rPr>
+      </w:r>
+      <w:r>
+        <w:rPr>
+          <w:highlight w:val="none"/>
+        </w:rPr>
+      </w:r>
+    </w:p>
+    <w:p>
+      <w:pPr>
+        <w:pStyle w:val="644"/>
+        <w:rPr>
+          <w:highlight w:val="none"/>
+        </w:rPr>
+      </w:pPr>
+      <w:r>
+        <w:rPr>
+          <w:highlight w:val="none"/>
+        </w:rPr>
+        <w:t xml:space="preserve">Input Validation:</w:t>
+      </w:r>
+      <w:r>
+        <w:rPr>
+          <w:highlight w:val="none"/>
+        </w:rPr>
+      </w:r>
+    </w:p>
+    <w:p>
+      <w:pPr>
+        <w:rPr>
+          <w:highlight w:val="none"/>
+        </w:rPr>
+      </w:pPr>
+      <w:r>
+        <w:rPr>
+          <w:highlight w:val="none"/>
+        </w:rPr>
+        <w:t xml:space="preserve">I had to validate that an item had been selected before anything could be added to cart. This application does not add an order to cart if nothing has been selected.</w:t>
+      </w:r>
+      <w:r>
+        <w:rPr>
+          <w:highlight w:val="none"/>
+        </w:rPr>
+        <w:t xml:space="preserve"> Once something is selected, the options are populated automatically for the order, and can be further customized.</w:t>
+      </w:r>
+      <w:r>
+        <w:rPr>
+          <w:highlight w:val="none"/>
+        </w:rPr>
+      </w:r>
+    </w:p>
+    <w:p>
+      <w:pPr>
+        <w:rPr>
+          <w:highlight w:val="none"/>
+        </w:rPr>
+      </w:pPr>
+      <w:r>
+        <w:rPr>
+          <w:highlight w:val="none"/>
+        </w:rPr>
+      </w:r>
+      <w:r>
+        <w:rPr>
+          <w:highlight w:val="none"/>
+        </w:rPr>
+      </w:r>
+    </w:p>
+    <w:p>
+      <w:pPr>
         <w:rPr>
           <w:highlight w:val="none"/>
         </w:rPr>
@@ -672,7 +1011,7 @@
       <w:footnotePr/>
       <w:endnotePr/>
       <w:type w:val="nextPage"/>
-      <w:pgSz w:w="12472" w:h="34016" w:orient="portrait"/>
+      <w:pgSz w:w="12472" w:h="45354" w:orient="portrait"/>
       <w:pgMar w:top="1134" w:right="850" w:bottom="1134" w:left="1701" w:header="709" w:footer="709" w:gutter="0"/>
       <w:cols w:num="1" w:sep="0" w:space="708" w:equalWidth="1"/>
       <w:docGrid w:linePitch="360"/>

</xml_diff>